<commit_message>
Especificação Caso de uso excluir ocorrências
Especificação Caso de uso excluir ocorrências
</commit_message>
<xml_diff>
--- a/Especificação caso de uso Excluir Ocorrência.docx
+++ b/Especificação caso de uso Excluir Ocorrência.docx
@@ -2191,10 +2191,7 @@
         <w:t>excluir uma</w:t>
       </w:r>
       <w:r>
-        <w:t xml:space="preserve"> ocorrência</w:t>
-      </w:r>
-      <w:r>
-        <w:t>.</w:t>
+        <w:t xml:space="preserve"> ocorrência.</w:t>
       </w:r>
     </w:p>
     <w:p>
@@ -2207,13 +2204,7 @@
         <w:ind w:left="1418"/>
       </w:pPr>
       <w:r>
-        <w:t xml:space="preserve">O sistema retorna para a tela de </w:t>
-      </w:r>
-      <w:r>
-        <w:t>ocorrências</w:t>
-      </w:r>
-      <w:r>
-        <w:t xml:space="preserve">. </w:t>
+        <w:t xml:space="preserve">O sistema retorna para a tela de ocorrências. </w:t>
       </w:r>
     </w:p>
     <w:p>
@@ -2719,6 +2710,18 @@
       </w:pPr>
       <w:r>
         <w:t>Listar Ocorrência</w:t>
+      </w:r>
+    </w:p>
+    <w:p>
+      <w:pPr>
+        <w:pStyle w:val="Corpodetexto"/>
+        <w:numPr>
+          <w:ilvl w:val="0"/>
+          <w:numId w:val="3"/>
+        </w:numPr>
+      </w:pPr>
+      <w:r>
+        <w:t>Visualizar Ocorrência</w:t>
       </w:r>
     </w:p>
     <w:p>

</xml_diff>